<commit_message>
Update Team Project Explanation.docx
</commit_message>
<xml_diff>
--- a/non-code/Team Project Explanation.docx
+++ b/non-code/Team Project Explanation.docx
@@ -19,13 +19,126 @@
         <w:t>Poverty and inequality</w:t>
       </w:r>
       <w:r>
-        <w:t xml:space="preserve"> and explores the differences between social programs supporting poverty around the world. The project, which is a website, looks at countries from five continents: Africa, N. America, S. America, Europe, Asia. And looks at a country from each continent: Botswana, Canada, Brazil, Poland and Bangladesh respectively. In our team of two, we concentrated on one main social program we saw made the biggest impact in each country. Many of which were supporting children or families with children.</w:t>
-      </w:r>
-      <w:r>
-        <w:t xml:space="preserve"> The project allows for the comparison of </w:t>
+        <w:t xml:space="preserve"> and explores the differences between social programs supporting poverty around the world. The project, which is a website</w:t>
+      </w:r>
+      <w:r>
+        <w:t xml:space="preserve"> (available at: </w:t>
+      </w:r>
+      <w:r>
+        <w:rPr>
+          <w:i/>
+          <w:iCs/>
+        </w:rPr>
+        <w:t>http://[</w:t>
+      </w:r>
+      <w:r>
+        <w:rPr>
+          <w:b/>
+          <w:bCs/>
+          <w:i/>
+          <w:iCs/>
+        </w:rPr>
+        <w:t>URL</w:t>
+      </w:r>
+      <w:r>
+        <w:rPr>
+          <w:i/>
+          <w:iCs/>
+        </w:rPr>
+        <w:t>]</w:t>
+      </w:r>
+      <w:r>
+        <w:rPr>
+          <w:i/>
+          <w:iCs/>
+        </w:rPr>
+        <w:t>.pl</w:t>
+      </w:r>
+      <w:r>
+        <w:t>)</w:t>
+      </w:r>
+      <w:r>
+        <w:t>, looks at countries from five continents: Africa, N. America, S. America, Europe, Asia. And looks at a country from each continent: Botswana, Canada, Brazil, Poland and Bangladesh respectively.</w:t>
+      </w:r>
+      <w:r>
+        <w:t xml:space="preserve"> The site includes an interactive map and a table of comparison on the home page, as well as independent pages for each country. The whole project has footnotes which link to the sources page where there is a whole bibliography of all sources of information used. </w:t>
+      </w:r>
+    </w:p>
+    <w:p/>
+    <w:p>
+      <w:r>
+        <w:t>In our team of two, we concentrated on one main social program we saw made the biggest impact in each country. Many of which were supporting children or families with children.</w:t>
+      </w:r>
+      <w:r>
+        <w:t xml:space="preserve"> </w:t>
+      </w:r>
+      <w:r>
+        <w:t>Using the comparative table on the Home Page, t</w:t>
+      </w:r>
+      <w:r>
+        <w:t xml:space="preserve">he project allows for the comparison of </w:t>
+      </w:r>
+      <w:r>
+        <w:t>social programs, their cost and reach as well as their impact into the communities that they are targeted towards, in this case, towards adults and children in poverty.</w:t>
+      </w:r>
+      <w:r>
+        <w:t xml:space="preserve"> The website also provides a more in-depth look into the social program for each country by using: the interactive map for a brief summary of the project or the independent sites for each country providing a more detailed summary including tables and diagrams with the impact, reach and budget of each program. </w:t>
+      </w:r>
+    </w:p>
+    <w:p/>
+    <w:p>
+      <w:pPr>
+        <w:rPr>
+          <w:color w:val="000000" w:themeColor="text1"/>
+        </w:rPr>
+      </w:pPr>
+      <w:r>
+        <w:t>To present and compare various cultural perspectives we included various ways of comparison. Using the interactive map, the user</w:t>
+      </w:r>
+      <w:r>
+        <w:rPr>
+          <w:color w:val="FF0000"/>
+        </w:rPr>
+        <w:t xml:space="preserve"> </w:t>
+      </w:r>
+      <w:r>
+        <w:rPr>
+          <w:color w:val="000000" w:themeColor="text1"/>
+        </w:rPr>
+        <w:t xml:space="preserve">can compare the workings of the project and the logistics behind it. On the other hand, to see the </w:t>
+      </w:r>
+      <w:r>
+        <w:rPr>
+          <w:color w:val="000000" w:themeColor="text1"/>
+        </w:rPr>
+        <w:t>bureaucratic</w:t>
+      </w:r>
+      <w:r>
+        <w:rPr>
+          <w:color w:val="000000" w:themeColor="text1"/>
+        </w:rPr>
+        <w:t xml:space="preserve"> </w:t>
+      </w:r>
+      <w:r>
+        <w:rPr>
+          <w:color w:val="000000" w:themeColor="text1"/>
+        </w:rPr>
+        <w:t>side of things the user</w:t>
       </w:r>
       <w:bookmarkStart w:id="0" w:name="_GoBack"/>
       <w:bookmarkEnd w:id="0"/>
+      <w:r>
+        <w:rPr>
+          <w:color w:val="000000" w:themeColor="text1"/>
+        </w:rPr>
+        <w:t xml:space="preserve"> can use the comparison table to see how the finances and reach of the projects compare</w:t>
+      </w:r>
+      <w:r>
+        <w:rPr>
+          <w:color w:val="000000" w:themeColor="text1"/>
+        </w:rPr>
+        <w:t>.</w:t>
+      </w:r>
     </w:p>
     <w:sectPr>
       <w:pgSz w:w="11900" w:h="16840"/>
@@ -492,6 +605,29 @@
       <w:szCs w:val="56"/>
     </w:rPr>
   </w:style>
+  <w:style w:type="character" w:styleId="Hyperlink">
+    <w:name w:val="Hyperlink"/>
+    <w:basedOn w:val="DefaultParagraphFont"/>
+    <w:uiPriority w:val="99"/>
+    <w:unhideWhenUsed/>
+    <w:rsid w:val="00D62310"/>
+    <w:rPr>
+      <w:color w:val="0563C1" w:themeColor="hyperlink"/>
+      <w:u w:val="single"/>
+    </w:rPr>
+  </w:style>
+  <w:style w:type="character" w:styleId="UnresolvedMention">
+    <w:name w:val="Unresolved Mention"/>
+    <w:basedOn w:val="DefaultParagraphFont"/>
+    <w:uiPriority w:val="99"/>
+    <w:semiHidden/>
+    <w:unhideWhenUsed/>
+    <w:rsid w:val="00D62310"/>
+    <w:rPr>
+      <w:color w:val="605E5C"/>
+      <w:shd w:val="clear" w:color="auto" w:fill="E1DFDD"/>
+    </w:rPr>
+  </w:style>
 </w:styles>
 </file>
 

</xml_diff>